<commit_message>
feat: add lembar revisi
</commit_message>
<xml_diff>
--- a/Submit Sidang/lembarRevisi_BuSarwo.docx
+++ b/Submit Sidang/lembarRevisi_BuSarwo.docx
@@ -306,6 +306,7 @@
       </w:tblGrid>
       <w:tr>
         <w:trPr>
+          <w:tblHeader/>
           <w:tblCellSpacing w:w="15" w:type="dxa"/>
         </w:trPr>
         <w:tc>
@@ -398,6 +399,12 @@
               </w:rPr>
               <w:t>point revisi:</w:t>
             </w:r>
+            <w:r>
+              <w:rPr>
+                <w:lang w:val="en-US"/>
+              </w:rPr>
+              <w:t xml:space="preserve"> Typo on the word "arifisial".</w:t>
+            </w:r>
           </w:p>
           <w:p>
             <w:pPr>
@@ -424,6 +431,14 @@
               </w:rPr>
               <w:t xml:space="preserve">hasil revisi: </w:t>
             </w:r>
+            <w:r>
+              <w:rPr>
+                <w:i/>
+                <w:iCs/>
+                <w:lang w:val="en-US"/>
+              </w:rPr>
+              <w:t>Changed the word to artifisial.</w:t>
+            </w:r>
           </w:p>
           <w:p>
             <w:pPr>
@@ -457,6 +472,12 @@
                 <w:lang w:val="en-US"/>
               </w:rPr>
             </w:pPr>
+            <w:r>
+              <w:rPr>
+                <w:lang w:val="en-US"/>
+              </w:rPr>
+              <w:t>Page xiii, Abstrak</w:t>
+            </w:r>
           </w:p>
         </w:tc>
       </w:tr>
@@ -503,6 +524,12 @@
               </w:rPr>
               <w:t>point revisi:</w:t>
             </w:r>
+            <w:r>
+              <w:rPr>
+                <w:lang w:val="en-US"/>
+              </w:rPr>
+              <w:t xml:space="preserve"> Uses ";" at the end of sentence.</w:t>
+            </w:r>
           </w:p>
           <w:p>
             <w:pPr>
@@ -529,6 +556,14 @@
               </w:rPr>
               <w:t xml:space="preserve">hasil revisi: </w:t>
             </w:r>
+            <w:r>
+              <w:rPr>
+                <w:i/>
+                <w:iCs/>
+                <w:lang w:val="en-US"/>
+              </w:rPr>
+              <w:t>Change to ".".</w:t>
+            </w:r>
           </w:p>
           <w:p>
             <w:pPr>
@@ -550,6 +585,12 @@
                 <w:lang w:val="en-US"/>
               </w:rPr>
             </w:pPr>
+            <w:r>
+              <w:rPr>
+                <w:lang w:val="en-US"/>
+              </w:rPr>
+              <w:t xml:space="preserve">Page 2, Subchapter 1.3 &amp; 1.4 </w:t>
+            </w:r>
           </w:p>
         </w:tc>
       </w:tr>
@@ -596,6 +637,12 @@
               </w:rPr>
               <w:t>point revisi:</w:t>
             </w:r>
+            <w:r>
+              <w:rPr>
+                <w:lang w:val="en-US"/>
+              </w:rPr>
+              <w:t xml:space="preserve"> Summary table on previous research.</w:t>
+            </w:r>
           </w:p>
           <w:p>
             <w:pPr>
@@ -622,6 +669,30 @@
               </w:rPr>
               <w:t xml:space="preserve">hasil revisi: </w:t>
             </w:r>
+            <w:r>
+              <w:rPr>
+                <w:i/>
+                <w:iCs/>
+                <w:lang w:val="en-US"/>
+              </w:rPr>
+              <w:t xml:space="preserve">Created summary table on advantages and </w:t>
+            </w:r>
+            <w:r>
+              <w:rPr>
+                <w:i/>
+                <w:iCs/>
+                <w:lang w:val="en-US"/>
+              </w:rPr>
+              <w:t>disadvantages</w:t>
+            </w:r>
+            <w:r>
+              <w:rPr>
+                <w:i/>
+                <w:iCs/>
+                <w:lang w:val="en-US"/>
+              </w:rPr>
+              <w:t>.</w:t>
+            </w:r>
           </w:p>
           <w:p>
             <w:pPr>
@@ -643,6 +714,12 @@
                 <w:lang w:val="en-US"/>
               </w:rPr>
             </w:pPr>
+            <w:r>
+              <w:rPr>
+                <w:lang w:val="en-US"/>
+              </w:rPr>
+              <w:t>Page 5, Subchapter 2.1</w:t>
+            </w:r>
           </w:p>
         </w:tc>
       </w:tr>
@@ -668,7 +745,7 @@
               <w:rPr>
                 <w:lang w:val="en-US"/>
               </w:rPr>
-              <w:t>3</w:t>
+              <w:t>4</w:t>
             </w:r>
           </w:p>
         </w:tc>
@@ -689,6 +766,12 @@
               </w:rPr>
               <w:t>point revisi:</w:t>
             </w:r>
+            <w:r>
+              <w:rPr>
+                <w:lang w:val="en-US"/>
+              </w:rPr>
+              <w:t xml:space="preserve"> Explain emotion categories.</w:t>
+            </w:r>
           </w:p>
           <w:p>
             <w:pPr>
@@ -715,6 +798,14 @@
               </w:rPr>
               <w:t xml:space="preserve">hasil revisi: </w:t>
             </w:r>
+            <w:r>
+              <w:rPr>
+                <w:i/>
+                <w:iCs/>
+                <w:lang w:val="en-US"/>
+              </w:rPr>
+              <w:t>Explained emotions used in the study.</w:t>
+            </w:r>
           </w:p>
           <w:p>
             <w:pPr>
@@ -736,6 +827,775 @@
                 <w:lang w:val="en-US"/>
               </w:rPr>
             </w:pPr>
+            <w:r>
+              <w:rPr>
+                <w:lang w:val="en-US"/>
+              </w:rPr>
+              <w:t>Page 7, Subchapter 2.2.2</w:t>
+            </w:r>
+          </w:p>
+        </w:tc>
+      </w:tr>
+      <w:tr>
+        <w:trPr>
+          <w:trHeight w:val="223"/>
+          <w:tblCellSpacing w:w="15" w:type="dxa"/>
+        </w:trPr>
+        <w:tc>
+          <w:tcPr>
+            <w:tcW w:w="532" w:type="dxa"/>
+            <w:vAlign w:val="center"/>
+          </w:tcPr>
+          <w:p>
+            <w:pPr>
+              <w:spacing w:after="0"/>
+              <w:ind w:left="224"/>
+              <w:rPr>
+                <w:lang w:val="en-US"/>
+              </w:rPr>
+            </w:pPr>
+            <w:r>
+              <w:rPr>
+                <w:lang w:val="en-US"/>
+              </w:rPr>
+              <w:t>5</w:t>
+            </w:r>
+          </w:p>
+        </w:tc>
+        <w:tc>
+          <w:tcPr>
+            <w:tcW w:w="6901" w:type="dxa"/>
+          </w:tcPr>
+          <w:p>
+            <w:pPr>
+              <w:spacing w:after="0"/>
+              <w:rPr>
+                <w:lang w:val="en-US"/>
+              </w:rPr>
+            </w:pPr>
+            <w:r>
+              <w:rPr>
+                <w:lang w:val="en-US"/>
+              </w:rPr>
+              <w:t xml:space="preserve">point revisi: </w:t>
+            </w:r>
+            <w:r>
+              <w:rPr>
+                <w:lang w:val="en-US"/>
+              </w:rPr>
+              <w:t>Small figure</w:t>
+            </w:r>
+            <w:r>
+              <w:rPr>
+                <w:lang w:val="en-US"/>
+              </w:rPr>
+              <w:t>.</w:t>
+            </w:r>
+          </w:p>
+          <w:p>
+            <w:pPr>
+              <w:spacing w:after="0"/>
+              <w:rPr>
+                <w:lang w:val="en-US"/>
+              </w:rPr>
+            </w:pPr>
+          </w:p>
+          <w:p>
+            <w:pPr>
+              <w:spacing w:after="0"/>
+              <w:rPr>
+                <w:i/>
+                <w:iCs/>
+                <w:lang w:val="en-US"/>
+              </w:rPr>
+            </w:pPr>
+            <w:r>
+              <w:rPr>
+                <w:i/>
+                <w:iCs/>
+                <w:lang w:val="en-US"/>
+              </w:rPr>
+              <w:t xml:space="preserve">hasil revisi: </w:t>
+            </w:r>
+            <w:r>
+              <w:rPr>
+                <w:i/>
+                <w:iCs/>
+                <w:lang w:val="en-US"/>
+              </w:rPr>
+              <w:t>Made the figure bigger</w:t>
+            </w:r>
+            <w:r>
+              <w:rPr>
+                <w:i/>
+                <w:iCs/>
+                <w:lang w:val="en-US"/>
+              </w:rPr>
+              <w:t>.</w:t>
+            </w:r>
+          </w:p>
+          <w:p>
+            <w:pPr>
+              <w:spacing w:after="0"/>
+              <w:rPr>
+                <w:lang w:val="en-US"/>
+              </w:rPr>
+            </w:pPr>
+          </w:p>
+        </w:tc>
+        <w:tc>
+          <w:tcPr>
+            <w:tcW w:w="1463" w:type="dxa"/>
+          </w:tcPr>
+          <w:p>
+            <w:pPr>
+              <w:spacing w:after="0"/>
+              <w:rPr>
+                <w:lang w:val="en-US"/>
+              </w:rPr>
+            </w:pPr>
+            <w:r>
+              <w:rPr>
+                <w:lang w:val="en-US"/>
+              </w:rPr>
+              <w:t>Page 25, Subchapter 3.1</w:t>
+            </w:r>
+          </w:p>
+        </w:tc>
+      </w:tr>
+      <w:tr>
+        <w:trPr>
+          <w:trHeight w:val="223"/>
+          <w:tblCellSpacing w:w="15" w:type="dxa"/>
+        </w:trPr>
+        <w:tc>
+          <w:tcPr>
+            <w:tcW w:w="532" w:type="dxa"/>
+            <w:vAlign w:val="center"/>
+          </w:tcPr>
+          <w:p>
+            <w:pPr>
+              <w:spacing w:after="0"/>
+              <w:ind w:left="224"/>
+              <w:rPr>
+                <w:lang w:val="en-US"/>
+              </w:rPr>
+            </w:pPr>
+            <w:r>
+              <w:rPr>
+                <w:lang w:val="en-US"/>
+              </w:rPr>
+              <w:t>6</w:t>
+            </w:r>
+          </w:p>
+        </w:tc>
+        <w:tc>
+          <w:tcPr>
+            <w:tcW w:w="6901" w:type="dxa"/>
+          </w:tcPr>
+          <w:p>
+            <w:pPr>
+              <w:spacing w:after="0"/>
+              <w:rPr>
+                <w:lang w:val="en-US"/>
+              </w:rPr>
+            </w:pPr>
+            <w:r>
+              <w:rPr>
+                <w:lang w:val="en-US"/>
+              </w:rPr>
+              <w:t>point revisi:</w:t>
+            </w:r>
+            <w:r>
+              <w:rPr>
+                <w:lang w:val="en-US"/>
+              </w:rPr>
+              <w:t xml:space="preserve"> Add general flowchart on the system</w:t>
+            </w:r>
+            <w:r>
+              <w:rPr>
+                <w:lang w:val="en-US"/>
+              </w:rPr>
+              <w:t>.</w:t>
+            </w:r>
+          </w:p>
+          <w:p>
+            <w:pPr>
+              <w:spacing w:after="0"/>
+              <w:rPr>
+                <w:lang w:val="en-US"/>
+              </w:rPr>
+            </w:pPr>
+          </w:p>
+          <w:p>
+            <w:pPr>
+              <w:spacing w:after="0"/>
+              <w:rPr>
+                <w:i/>
+                <w:iCs/>
+                <w:lang w:val="en-US"/>
+              </w:rPr>
+            </w:pPr>
+            <w:r>
+              <w:rPr>
+                <w:i/>
+                <w:iCs/>
+                <w:lang w:val="en-US"/>
+              </w:rPr>
+              <w:t xml:space="preserve">hasil revisi: </w:t>
+            </w:r>
+            <w:r>
+              <w:rPr>
+                <w:i/>
+                <w:iCs/>
+                <w:lang w:val="en-US"/>
+              </w:rPr>
+              <w:t>Added general flowchart before sub-chapters</w:t>
+            </w:r>
+            <w:r>
+              <w:rPr>
+                <w:i/>
+                <w:iCs/>
+                <w:lang w:val="en-US"/>
+              </w:rPr>
+              <w:t>.</w:t>
+            </w:r>
+          </w:p>
+          <w:p>
+            <w:pPr>
+              <w:spacing w:after="0"/>
+              <w:rPr>
+                <w:lang w:val="en-US"/>
+              </w:rPr>
+            </w:pPr>
+          </w:p>
+        </w:tc>
+        <w:tc>
+          <w:tcPr>
+            <w:tcW w:w="1463" w:type="dxa"/>
+          </w:tcPr>
+          <w:p>
+            <w:pPr>
+              <w:spacing w:after="0"/>
+              <w:rPr>
+                <w:lang w:val="en-US"/>
+              </w:rPr>
+            </w:pPr>
+            <w:r>
+              <w:rPr>
+                <w:lang w:val="en-US"/>
+              </w:rPr>
+              <w:t>Page 26, Subchapter 3.1</w:t>
+            </w:r>
+          </w:p>
+        </w:tc>
+      </w:tr>
+      <w:tr>
+        <w:trPr>
+          <w:trHeight w:val="223"/>
+          <w:tblCellSpacing w:w="15" w:type="dxa"/>
+        </w:trPr>
+        <w:tc>
+          <w:tcPr>
+            <w:tcW w:w="532" w:type="dxa"/>
+            <w:vAlign w:val="center"/>
+          </w:tcPr>
+          <w:p>
+            <w:pPr>
+              <w:spacing w:after="0"/>
+              <w:ind w:left="224"/>
+              <w:rPr>
+                <w:lang w:val="en-US"/>
+              </w:rPr>
+            </w:pPr>
+            <w:r>
+              <w:rPr>
+                <w:lang w:val="en-US"/>
+              </w:rPr>
+              <w:t>7</w:t>
+            </w:r>
+          </w:p>
+        </w:tc>
+        <w:tc>
+          <w:tcPr>
+            <w:tcW w:w="6901" w:type="dxa"/>
+          </w:tcPr>
+          <w:p>
+            <w:pPr>
+              <w:spacing w:after="0"/>
+              <w:rPr>
+                <w:lang w:val="en-US"/>
+              </w:rPr>
+            </w:pPr>
+            <w:r>
+              <w:rPr>
+                <w:lang w:val="en-US"/>
+              </w:rPr>
+              <w:t>point revisi:</w:t>
+            </w:r>
+            <w:r>
+              <w:rPr>
+                <w:lang w:val="en-US"/>
+              </w:rPr>
+              <w:t xml:space="preserve"> Summary table on datasets</w:t>
+            </w:r>
+            <w:r>
+              <w:rPr>
+                <w:lang w:val="en-US"/>
+              </w:rPr>
+              <w:t>.</w:t>
+            </w:r>
+          </w:p>
+          <w:p>
+            <w:pPr>
+              <w:spacing w:after="0"/>
+              <w:rPr>
+                <w:lang w:val="en-US"/>
+              </w:rPr>
+            </w:pPr>
+          </w:p>
+          <w:p>
+            <w:pPr>
+              <w:spacing w:after="0"/>
+              <w:rPr>
+                <w:i/>
+                <w:iCs/>
+                <w:lang w:val="en-US"/>
+              </w:rPr>
+            </w:pPr>
+            <w:r>
+              <w:rPr>
+                <w:i/>
+                <w:iCs/>
+                <w:lang w:val="en-US"/>
+              </w:rPr>
+              <w:t xml:space="preserve">hasil revisi: </w:t>
+            </w:r>
+            <w:r>
+              <w:rPr>
+                <w:i/>
+                <w:iCs/>
+                <w:lang w:val="en-US"/>
+              </w:rPr>
+              <w:t>Created summary table on dataset</w:t>
+            </w:r>
+            <w:r>
+              <w:rPr>
+                <w:i/>
+                <w:iCs/>
+                <w:lang w:val="en-US"/>
+              </w:rPr>
+              <w:t>.</w:t>
+            </w:r>
+          </w:p>
+          <w:p>
+            <w:pPr>
+              <w:spacing w:after="0"/>
+              <w:rPr>
+                <w:lang w:val="en-US"/>
+              </w:rPr>
+            </w:pPr>
+          </w:p>
+        </w:tc>
+        <w:tc>
+          <w:tcPr>
+            <w:tcW w:w="1463" w:type="dxa"/>
+          </w:tcPr>
+          <w:p>
+            <w:pPr>
+              <w:spacing w:after="0"/>
+              <w:rPr>
+                <w:lang w:val="en-US"/>
+              </w:rPr>
+            </w:pPr>
+            <w:r>
+              <w:rPr>
+                <w:lang w:val="en-US"/>
+              </w:rPr>
+              <w:t>Page 27, Subchapter 3.2.1</w:t>
+            </w:r>
+          </w:p>
+        </w:tc>
+      </w:tr>
+      <w:tr>
+        <w:trPr>
+          <w:trHeight w:val="223"/>
+          <w:tblCellSpacing w:w="15" w:type="dxa"/>
+        </w:trPr>
+        <w:tc>
+          <w:tcPr>
+            <w:tcW w:w="532" w:type="dxa"/>
+            <w:vAlign w:val="center"/>
+          </w:tcPr>
+          <w:p>
+            <w:pPr>
+              <w:spacing w:after="0"/>
+              <w:ind w:left="224"/>
+              <w:rPr>
+                <w:lang w:val="en-US"/>
+              </w:rPr>
+            </w:pPr>
+            <w:r>
+              <w:rPr>
+                <w:lang w:val="en-US"/>
+              </w:rPr>
+              <w:t>8</w:t>
+            </w:r>
+          </w:p>
+        </w:tc>
+        <w:tc>
+          <w:tcPr>
+            <w:tcW w:w="6901" w:type="dxa"/>
+          </w:tcPr>
+          <w:p>
+            <w:pPr>
+              <w:spacing w:after="0"/>
+              <w:rPr>
+                <w:lang w:val="en-US"/>
+              </w:rPr>
+            </w:pPr>
+            <w:r>
+              <w:rPr>
+                <w:lang w:val="en-US"/>
+              </w:rPr>
+              <w:t xml:space="preserve">point revisi: </w:t>
+            </w:r>
+            <w:r>
+              <w:rPr>
+                <w:lang w:val="en-US"/>
+              </w:rPr>
+              <w:t>Show each step in pre-processing step for one data</w:t>
+            </w:r>
+            <w:r>
+              <w:rPr>
+                <w:lang w:val="en-US"/>
+              </w:rPr>
+              <w:t>.</w:t>
+            </w:r>
+          </w:p>
+          <w:p>
+            <w:pPr>
+              <w:spacing w:after="0"/>
+              <w:rPr>
+                <w:lang w:val="en-US"/>
+              </w:rPr>
+            </w:pPr>
+          </w:p>
+          <w:p>
+            <w:pPr>
+              <w:spacing w:after="0"/>
+              <w:rPr>
+                <w:i/>
+                <w:iCs/>
+                <w:lang w:val="en-US"/>
+              </w:rPr>
+            </w:pPr>
+            <w:r>
+              <w:rPr>
+                <w:i/>
+                <w:iCs/>
+                <w:lang w:val="en-US"/>
+              </w:rPr>
+              <w:t xml:space="preserve">hasil revisi: </w:t>
+            </w:r>
+            <w:r>
+              <w:rPr>
+                <w:i/>
+                <w:iCs/>
+                <w:lang w:val="en-US"/>
+              </w:rPr>
+              <w:t>Added explanation on pre-processing step for one data</w:t>
+            </w:r>
+            <w:r>
+              <w:rPr>
+                <w:i/>
+                <w:iCs/>
+                <w:lang w:val="en-US"/>
+              </w:rPr>
+              <w:t>.</w:t>
+            </w:r>
+          </w:p>
+          <w:p>
+            <w:pPr>
+              <w:spacing w:after="0"/>
+              <w:rPr>
+                <w:lang w:val="en-US"/>
+              </w:rPr>
+            </w:pPr>
+          </w:p>
+        </w:tc>
+        <w:tc>
+          <w:tcPr>
+            <w:tcW w:w="1463" w:type="dxa"/>
+          </w:tcPr>
+          <w:p>
+            <w:pPr>
+              <w:spacing w:after="0"/>
+              <w:rPr>
+                <w:lang w:val="en-US"/>
+              </w:rPr>
+            </w:pPr>
+            <w:r>
+              <w:rPr>
+                <w:lang w:val="en-US"/>
+              </w:rPr>
+              <w:t>Page 29, Subchapter 3.2.2</w:t>
+            </w:r>
+          </w:p>
+        </w:tc>
+      </w:tr>
+      <w:tr>
+        <w:trPr>
+          <w:trHeight w:val="223"/>
+          <w:tblCellSpacing w:w="15" w:type="dxa"/>
+        </w:trPr>
+        <w:tc>
+          <w:tcPr>
+            <w:tcW w:w="532" w:type="dxa"/>
+            <w:vAlign w:val="center"/>
+          </w:tcPr>
+          <w:p>
+            <w:pPr>
+              <w:spacing w:after="0"/>
+              <w:ind w:left="224"/>
+              <w:rPr>
+                <w:lang w:val="en-US"/>
+              </w:rPr>
+            </w:pPr>
+            <w:r>
+              <w:rPr>
+                <w:lang w:val="en-US"/>
+              </w:rPr>
+              <w:lastRenderedPageBreak/>
+              <w:t>9</w:t>
+            </w:r>
+          </w:p>
+        </w:tc>
+        <w:tc>
+          <w:tcPr>
+            <w:tcW w:w="6901" w:type="dxa"/>
+          </w:tcPr>
+          <w:p>
+            <w:pPr>
+              <w:spacing w:after="0"/>
+              <w:rPr>
+                <w:lang w:val="en-US"/>
+              </w:rPr>
+            </w:pPr>
+            <w:r>
+              <w:rPr>
+                <w:lang w:val="en-US"/>
+              </w:rPr>
+              <w:t xml:space="preserve">point revisi: </w:t>
+            </w:r>
+            <w:r>
+              <w:rPr>
+                <w:lang w:val="en-US"/>
+              </w:rPr>
+              <w:t>Show result example for one sound</w:t>
+            </w:r>
+            <w:r>
+              <w:rPr>
+                <w:lang w:val="en-US"/>
+              </w:rPr>
+              <w:t>.</w:t>
+            </w:r>
+          </w:p>
+          <w:p>
+            <w:pPr>
+              <w:spacing w:after="0"/>
+              <w:rPr>
+                <w:lang w:val="en-US"/>
+              </w:rPr>
+            </w:pPr>
+          </w:p>
+          <w:p>
+            <w:pPr>
+              <w:spacing w:after="0"/>
+              <w:rPr>
+                <w:i/>
+                <w:iCs/>
+                <w:lang w:val="en-US"/>
+              </w:rPr>
+            </w:pPr>
+            <w:r>
+              <w:rPr>
+                <w:i/>
+                <w:iCs/>
+                <w:lang w:val="en-US"/>
+              </w:rPr>
+              <w:t xml:space="preserve">hasil revisi: Added </w:t>
+            </w:r>
+            <w:r>
+              <w:rPr>
+                <w:i/>
+                <w:iCs/>
+                <w:lang w:val="en-US"/>
+              </w:rPr>
+              <w:t>result example for one sound</w:t>
+            </w:r>
+            <w:r>
+              <w:rPr>
+                <w:i/>
+                <w:iCs/>
+                <w:lang w:val="en-US"/>
+              </w:rPr>
+              <w:t>.</w:t>
+            </w:r>
+          </w:p>
+          <w:p>
+            <w:pPr>
+              <w:spacing w:after="0"/>
+              <w:rPr>
+                <w:lang w:val="en-US"/>
+              </w:rPr>
+            </w:pPr>
+          </w:p>
+        </w:tc>
+        <w:tc>
+          <w:tcPr>
+            <w:tcW w:w="1463" w:type="dxa"/>
+          </w:tcPr>
+          <w:p>
+            <w:pPr>
+              <w:spacing w:after="0"/>
+              <w:rPr>
+                <w:lang w:val="en-US"/>
+              </w:rPr>
+            </w:pPr>
+            <w:r>
+              <w:rPr>
+                <w:lang w:val="en-US"/>
+              </w:rPr>
+              <w:t>Page 71, Subchapter 4.3</w:t>
+            </w:r>
+          </w:p>
+        </w:tc>
+      </w:tr>
+      <w:tr>
+        <w:trPr>
+          <w:trHeight w:val="223"/>
+          <w:tblCellSpacing w:w="15" w:type="dxa"/>
+        </w:trPr>
+        <w:tc>
+          <w:tcPr>
+            <w:tcW w:w="532" w:type="dxa"/>
+            <w:vAlign w:val="center"/>
+          </w:tcPr>
+          <w:p>
+            <w:pPr>
+              <w:spacing w:after="0"/>
+              <w:ind w:left="224"/>
+              <w:rPr>
+                <w:lang w:val="en-US"/>
+              </w:rPr>
+            </w:pPr>
+            <w:r>
+              <w:rPr>
+                <w:lang w:val="en-US"/>
+              </w:rPr>
+              <w:t>10</w:t>
+            </w:r>
+          </w:p>
+        </w:tc>
+        <w:tc>
+          <w:tcPr>
+            <w:tcW w:w="6901" w:type="dxa"/>
+          </w:tcPr>
+          <w:p>
+            <w:pPr>
+              <w:spacing w:after="0"/>
+              <w:rPr>
+                <w:lang w:val="en-US"/>
+              </w:rPr>
+            </w:pPr>
+            <w:r>
+              <w:rPr>
+                <w:lang w:val="en-US"/>
+              </w:rPr>
+              <w:t xml:space="preserve">point revisi: </w:t>
+            </w:r>
+            <w:r>
+              <w:rPr>
+                <w:lang w:val="en-US"/>
+              </w:rPr>
+              <w:t>Change conclusion points to numbers</w:t>
+            </w:r>
+            <w:r>
+              <w:rPr>
+                <w:lang w:val="en-US"/>
+              </w:rPr>
+              <w:t>.</w:t>
+            </w:r>
+          </w:p>
+          <w:p>
+            <w:pPr>
+              <w:spacing w:after="0"/>
+              <w:rPr>
+                <w:lang w:val="en-US"/>
+              </w:rPr>
+            </w:pPr>
+          </w:p>
+          <w:p>
+            <w:pPr>
+              <w:spacing w:after="0"/>
+              <w:rPr>
+                <w:i/>
+                <w:iCs/>
+                <w:lang w:val="en-US"/>
+              </w:rPr>
+            </w:pPr>
+            <w:r>
+              <w:rPr>
+                <w:i/>
+                <w:iCs/>
+                <w:lang w:val="en-US"/>
+              </w:rPr>
+              <w:t xml:space="preserve">hasil revisi: </w:t>
+            </w:r>
+            <w:r>
+              <w:rPr>
+                <w:i/>
+                <w:iCs/>
+                <w:lang w:val="en-US"/>
+              </w:rPr>
+              <w:t>Changed conclusion points to numbers</w:t>
+            </w:r>
+            <w:r>
+              <w:rPr>
+                <w:i/>
+                <w:iCs/>
+                <w:lang w:val="en-US"/>
+              </w:rPr>
+              <w:t>.</w:t>
+            </w:r>
+          </w:p>
+          <w:p>
+            <w:pPr>
+              <w:spacing w:after="0"/>
+              <w:rPr>
+                <w:lang w:val="en-US"/>
+              </w:rPr>
+            </w:pPr>
+          </w:p>
+        </w:tc>
+        <w:tc>
+          <w:tcPr>
+            <w:tcW w:w="1463" w:type="dxa"/>
+          </w:tcPr>
+          <w:p>
+            <w:pPr>
+              <w:spacing w:after="0"/>
+              <w:rPr>
+                <w:lang w:val="en-US"/>
+              </w:rPr>
+            </w:pPr>
+            <w:r>
+              <w:rPr>
+                <w:lang w:val="en-US"/>
+              </w:rPr>
+              <w:t>Page 73, Subchapter 5.1</w:t>
+            </w:r>
           </w:p>
         </w:tc>
       </w:tr>

</xml_diff>

<commit_message>
feat: edit lembar revisi bu sarwo
</commit_message>
<xml_diff>
--- a/Submit Sidang/lembarRevisi_BuSarwo.docx
+++ b/Submit Sidang/lembarRevisi_BuSarwo.docx
@@ -877,61 +877,33 @@
               <w:rPr>
                 <w:lang w:val="en-US"/>
               </w:rPr>
-              <w:t xml:space="preserve">point revisi: </w:t>
-            </w:r>
-            <w:r>
-              <w:rPr>
-                <w:lang w:val="en-US"/>
-              </w:rPr>
-              <w:t>Small figure</w:t>
-            </w:r>
-            <w:r>
-              <w:rPr>
-                <w:lang w:val="en-US"/>
-              </w:rPr>
-              <w:t>.</w:t>
-            </w:r>
-          </w:p>
-          <w:p>
-            <w:pPr>
-              <w:spacing w:after="0"/>
-              <w:rPr>
-                <w:lang w:val="en-US"/>
-              </w:rPr>
-            </w:pPr>
-          </w:p>
-          <w:p>
-            <w:pPr>
-              <w:spacing w:after="0"/>
-              <w:rPr>
-                <w:i/>
-                <w:iCs/>
-                <w:lang w:val="en-US"/>
-              </w:rPr>
-            </w:pPr>
-            <w:r>
-              <w:rPr>
-                <w:i/>
-                <w:iCs/>
-                <w:lang w:val="en-US"/>
-              </w:rPr>
-              <w:t xml:space="preserve">hasil revisi: </w:t>
-            </w:r>
-            <w:r>
-              <w:rPr>
-                <w:i/>
-                <w:iCs/>
-                <w:lang w:val="en-US"/>
-              </w:rPr>
-              <w:t>Made the figure bigger</w:t>
-            </w:r>
-            <w:r>
-              <w:rPr>
-                <w:i/>
-                <w:iCs/>
-                <w:lang w:val="en-US"/>
-              </w:rPr>
-              <w:t>.</w:t>
+              <w:t>point revisi: Small figure.</w:t>
+            </w:r>
+          </w:p>
+          <w:p>
+            <w:pPr>
+              <w:spacing w:after="0"/>
+              <w:rPr>
+                <w:lang w:val="en-US"/>
+              </w:rPr>
+            </w:pPr>
+          </w:p>
+          <w:p>
+            <w:pPr>
+              <w:spacing w:after="0"/>
+              <w:rPr>
+                <w:i/>
+                <w:iCs/>
+                <w:lang w:val="en-US"/>
+              </w:rPr>
+            </w:pPr>
+            <w:r>
+              <w:rPr>
+                <w:i/>
+                <w:iCs/>
+                <w:lang w:val="en-US"/>
+              </w:rPr>
+              <w:t>hasil revisi: Made the figure bigger.</w:t>
             </w:r>
           </w:p>
           <w:p>
@@ -1004,61 +976,33 @@
               <w:rPr>
                 <w:lang w:val="en-US"/>
               </w:rPr>
-              <w:t>point revisi:</w:t>
-            </w:r>
-            <w:r>
-              <w:rPr>
-                <w:lang w:val="en-US"/>
-              </w:rPr>
-              <w:t xml:space="preserve"> Add general flowchart on the system</w:t>
-            </w:r>
-            <w:r>
-              <w:rPr>
-                <w:lang w:val="en-US"/>
-              </w:rPr>
-              <w:t>.</w:t>
-            </w:r>
-          </w:p>
-          <w:p>
-            <w:pPr>
-              <w:spacing w:after="0"/>
-              <w:rPr>
-                <w:lang w:val="en-US"/>
-              </w:rPr>
-            </w:pPr>
-          </w:p>
-          <w:p>
-            <w:pPr>
-              <w:spacing w:after="0"/>
-              <w:rPr>
-                <w:i/>
-                <w:iCs/>
-                <w:lang w:val="en-US"/>
-              </w:rPr>
-            </w:pPr>
-            <w:r>
-              <w:rPr>
-                <w:i/>
-                <w:iCs/>
-                <w:lang w:val="en-US"/>
-              </w:rPr>
-              <w:t xml:space="preserve">hasil revisi: </w:t>
-            </w:r>
-            <w:r>
-              <w:rPr>
-                <w:i/>
-                <w:iCs/>
-                <w:lang w:val="en-US"/>
-              </w:rPr>
-              <w:t>Added general flowchart before sub-chapters</w:t>
-            </w:r>
-            <w:r>
-              <w:rPr>
-                <w:i/>
-                <w:iCs/>
-                <w:lang w:val="en-US"/>
-              </w:rPr>
-              <w:t>.</w:t>
+              <w:t>point revisi: Add general flowchart on the system.</w:t>
+            </w:r>
+          </w:p>
+          <w:p>
+            <w:pPr>
+              <w:spacing w:after="0"/>
+              <w:rPr>
+                <w:lang w:val="en-US"/>
+              </w:rPr>
+            </w:pPr>
+          </w:p>
+          <w:p>
+            <w:pPr>
+              <w:spacing w:after="0"/>
+              <w:rPr>
+                <w:i/>
+                <w:iCs/>
+                <w:lang w:val="en-US"/>
+              </w:rPr>
+            </w:pPr>
+            <w:r>
+              <w:rPr>
+                <w:i/>
+                <w:iCs/>
+                <w:lang w:val="en-US"/>
+              </w:rPr>
+              <w:t>hasil revisi: Added general flowchart before sub-chapters.</w:t>
             </w:r>
           </w:p>
           <w:p>
@@ -1131,61 +1075,33 @@
               <w:rPr>
                 <w:lang w:val="en-US"/>
               </w:rPr>
-              <w:t>point revisi:</w:t>
-            </w:r>
-            <w:r>
-              <w:rPr>
-                <w:lang w:val="en-US"/>
-              </w:rPr>
-              <w:t xml:space="preserve"> Summary table on datasets</w:t>
-            </w:r>
-            <w:r>
-              <w:rPr>
-                <w:lang w:val="en-US"/>
-              </w:rPr>
-              <w:t>.</w:t>
-            </w:r>
-          </w:p>
-          <w:p>
-            <w:pPr>
-              <w:spacing w:after="0"/>
-              <w:rPr>
-                <w:lang w:val="en-US"/>
-              </w:rPr>
-            </w:pPr>
-          </w:p>
-          <w:p>
-            <w:pPr>
-              <w:spacing w:after="0"/>
-              <w:rPr>
-                <w:i/>
-                <w:iCs/>
-                <w:lang w:val="en-US"/>
-              </w:rPr>
-            </w:pPr>
-            <w:r>
-              <w:rPr>
-                <w:i/>
-                <w:iCs/>
-                <w:lang w:val="en-US"/>
-              </w:rPr>
-              <w:t xml:space="preserve">hasil revisi: </w:t>
-            </w:r>
-            <w:r>
-              <w:rPr>
-                <w:i/>
-                <w:iCs/>
-                <w:lang w:val="en-US"/>
-              </w:rPr>
-              <w:t>Created summary table on dataset</w:t>
-            </w:r>
-            <w:r>
-              <w:rPr>
-                <w:i/>
-                <w:iCs/>
-                <w:lang w:val="en-US"/>
-              </w:rPr>
-              <w:t>.</w:t>
+              <w:t>point revisi: Summary table on datasets.</w:t>
+            </w:r>
+          </w:p>
+          <w:p>
+            <w:pPr>
+              <w:spacing w:after="0"/>
+              <w:rPr>
+                <w:lang w:val="en-US"/>
+              </w:rPr>
+            </w:pPr>
+          </w:p>
+          <w:p>
+            <w:pPr>
+              <w:spacing w:after="0"/>
+              <w:rPr>
+                <w:i/>
+                <w:iCs/>
+                <w:lang w:val="en-US"/>
+              </w:rPr>
+            </w:pPr>
+            <w:r>
+              <w:rPr>
+                <w:i/>
+                <w:iCs/>
+                <w:lang w:val="en-US"/>
+              </w:rPr>
+              <w:t>hasil revisi: Created summary table on dataset.</w:t>
             </w:r>
           </w:p>
           <w:p>
@@ -1258,61 +1174,33 @@
               <w:rPr>
                 <w:lang w:val="en-US"/>
               </w:rPr>
-              <w:t xml:space="preserve">point revisi: </w:t>
-            </w:r>
-            <w:r>
-              <w:rPr>
-                <w:lang w:val="en-US"/>
-              </w:rPr>
-              <w:t>Show each step in pre-processing step for one data</w:t>
-            </w:r>
-            <w:r>
-              <w:rPr>
-                <w:lang w:val="en-US"/>
-              </w:rPr>
-              <w:t>.</w:t>
-            </w:r>
-          </w:p>
-          <w:p>
-            <w:pPr>
-              <w:spacing w:after="0"/>
-              <w:rPr>
-                <w:lang w:val="en-US"/>
-              </w:rPr>
-            </w:pPr>
-          </w:p>
-          <w:p>
-            <w:pPr>
-              <w:spacing w:after="0"/>
-              <w:rPr>
-                <w:i/>
-                <w:iCs/>
-                <w:lang w:val="en-US"/>
-              </w:rPr>
-            </w:pPr>
-            <w:r>
-              <w:rPr>
-                <w:i/>
-                <w:iCs/>
-                <w:lang w:val="en-US"/>
-              </w:rPr>
-              <w:t xml:space="preserve">hasil revisi: </w:t>
-            </w:r>
-            <w:r>
-              <w:rPr>
-                <w:i/>
-                <w:iCs/>
-                <w:lang w:val="en-US"/>
-              </w:rPr>
-              <w:t>Added explanation on pre-processing step for one data</w:t>
-            </w:r>
-            <w:r>
-              <w:rPr>
-                <w:i/>
-                <w:iCs/>
-                <w:lang w:val="en-US"/>
-              </w:rPr>
-              <w:t>.</w:t>
+              <w:t>point revisi: Show each step in pre-processing step for one data.</w:t>
+            </w:r>
+          </w:p>
+          <w:p>
+            <w:pPr>
+              <w:spacing w:after="0"/>
+              <w:rPr>
+                <w:lang w:val="en-US"/>
+              </w:rPr>
+            </w:pPr>
+          </w:p>
+          <w:p>
+            <w:pPr>
+              <w:spacing w:after="0"/>
+              <w:rPr>
+                <w:i/>
+                <w:iCs/>
+                <w:lang w:val="en-US"/>
+              </w:rPr>
+            </w:pPr>
+            <w:r>
+              <w:rPr>
+                <w:i/>
+                <w:iCs/>
+                <w:lang w:val="en-US"/>
+              </w:rPr>
+              <w:t>hasil revisi: Added explanation on pre-processing step for one data.</w:t>
             </w:r>
           </w:p>
           <w:p>
@@ -1513,61 +1401,33 @@
               <w:rPr>
                 <w:lang w:val="en-US"/>
               </w:rPr>
-              <w:t xml:space="preserve">point revisi: </w:t>
-            </w:r>
-            <w:r>
-              <w:rPr>
-                <w:lang w:val="en-US"/>
-              </w:rPr>
-              <w:t>Change conclusion points to numbers</w:t>
-            </w:r>
-            <w:r>
-              <w:rPr>
-                <w:lang w:val="en-US"/>
-              </w:rPr>
-              <w:t>.</w:t>
-            </w:r>
-          </w:p>
-          <w:p>
-            <w:pPr>
-              <w:spacing w:after="0"/>
-              <w:rPr>
-                <w:lang w:val="en-US"/>
-              </w:rPr>
-            </w:pPr>
-          </w:p>
-          <w:p>
-            <w:pPr>
-              <w:spacing w:after="0"/>
-              <w:rPr>
-                <w:i/>
-                <w:iCs/>
-                <w:lang w:val="en-US"/>
-              </w:rPr>
-            </w:pPr>
-            <w:r>
-              <w:rPr>
-                <w:i/>
-                <w:iCs/>
-                <w:lang w:val="en-US"/>
-              </w:rPr>
-              <w:t xml:space="preserve">hasil revisi: </w:t>
-            </w:r>
-            <w:r>
-              <w:rPr>
-                <w:i/>
-                <w:iCs/>
-                <w:lang w:val="en-US"/>
-              </w:rPr>
-              <w:t>Changed conclusion points to numbers</w:t>
-            </w:r>
-            <w:r>
-              <w:rPr>
-                <w:i/>
-                <w:iCs/>
-                <w:lang w:val="en-US"/>
-              </w:rPr>
-              <w:t>.</w:t>
+              <w:t>point revisi: Change conclusion points to numbers.</w:t>
+            </w:r>
+          </w:p>
+          <w:p>
+            <w:pPr>
+              <w:spacing w:after="0"/>
+              <w:rPr>
+                <w:lang w:val="en-US"/>
+              </w:rPr>
+            </w:pPr>
+          </w:p>
+          <w:p>
+            <w:pPr>
+              <w:spacing w:after="0"/>
+              <w:rPr>
+                <w:i/>
+                <w:iCs/>
+                <w:lang w:val="en-US"/>
+              </w:rPr>
+            </w:pPr>
+            <w:r>
+              <w:rPr>
+                <w:i/>
+                <w:iCs/>
+                <w:lang w:val="en-US"/>
+              </w:rPr>
+              <w:t>hasil revisi: Changed conclusion points to numbers.</w:t>
             </w:r>
           </w:p>
           <w:p>
@@ -1796,7 +1656,25 @@
         <w:rPr>
           <w:rFonts w:ascii="Times New Roman" w:hAnsi="Times New Roman" w:cs="Times New Roman"/>
         </w:rPr>
-        <w:t xml:space="preserve"> 23 Juni</w:t>
+        <w:t xml:space="preserve"> </w:t>
+      </w:r>
+      <w:r>
+        <w:rPr>
+          <w:rFonts w:ascii="Times New Roman" w:hAnsi="Times New Roman" w:cs="Times New Roman"/>
+        </w:rPr>
+        <w:t>4</w:t>
+      </w:r>
+      <w:r>
+        <w:rPr>
+          <w:rFonts w:ascii="Times New Roman" w:hAnsi="Times New Roman" w:cs="Times New Roman"/>
+        </w:rPr>
+        <w:t xml:space="preserve"> Ju</w:t>
+      </w:r>
+      <w:r>
+        <w:rPr>
+          <w:rFonts w:ascii="Times New Roman" w:hAnsi="Times New Roman" w:cs="Times New Roman"/>
+        </w:rPr>
+        <w:t>li</w:t>
       </w:r>
       <w:r>
         <w:rPr>

</xml_diff>